<commit_message>
Removed eff date from Fowler scheduling template.
</commit_message>
<xml_diff>
--- a/resources/Templates/Scheduling_Entry_Template_Fowler.docx
+++ b/resources/Templates/Scheduling_Entry_Template_Fowler.docx
@@ -306,6 +306,21 @@
           <w:bCs/>
         </w:rPr>
         <w:tab/>
+      </w:r>
+      <w:r>
+        <w:rPr>
+          <w:rFonts w:ascii="Palatino Linotype" w:hAnsi="Palatino Linotype"/>
+          <w:b/>
+          <w:bCs/>
+        </w:rPr>
+        <w:tab/>
+      </w:r>
+      <w:r>
+        <w:rPr>
+          <w:rFonts w:ascii="Palatino Linotype" w:hAnsi="Palatino Linotype"/>
+          <w:b/>
+          <w:bCs/>
+        </w:rPr>
         <w:t xml:space="preserve">Judge </w:t>
       </w:r>
       <w:r>
@@ -314,7 +329,7 @@
           <w:b/>
           <w:bCs/>
         </w:rPr>
-        <w:t>Mark W. Fowler – effective March 25, 2025</w:t>
+        <w:t xml:space="preserve">Mark W. Fowler </w:t>
       </w:r>
     </w:p>
     <w:p>
@@ -1637,7 +1652,7 @@
         <w:sz w:val="12"/>
         <w:szCs w:val="12"/>
       </w:rPr>
-      <w:t>3/1/2024 8:33 AM</w:t>
+      <w:t>3/25/2025 11:29 AM</w:t>
     </w:r>
     <w:r>
       <w:rPr>

</xml_diff>

<commit_message>
Updated Fowler Sched Entry for signature.
</commit_message>
<xml_diff>
--- a/resources/Templates/Scheduling_Entry_Template_Fowler.docx
+++ b/resources/Templates/Scheduling_Entry_Template_Fowler.docx
@@ -84,28 +84,14 @@
         <w:rPr>
           <w:rFonts w:ascii="Palatino Linotype" w:hAnsi="Palatino Linotype"/>
         </w:rPr>
-        <w:t xml:space="preserve">Case No. </w:t>
-      </w:r>
-      <w:proofErr w:type="gramStart"/>
-      <w:r>
-        <w:rPr>
-          <w:rFonts w:ascii="Palatino Linotype" w:hAnsi="Palatino Linotype"/>
-        </w:rPr>
-        <w:t xml:space="preserve">{{ </w:t>
+        <w:t xml:space="preserve">Case No. {{ </w:t>
       </w:r>
       <w:proofErr w:type="spellStart"/>
       <w:r>
         <w:rPr>
           <w:rFonts w:ascii="Palatino Linotype" w:hAnsi="Palatino Linotype"/>
         </w:rPr>
-        <w:t>case</w:t>
-      </w:r>
-      <w:proofErr w:type="gramEnd"/>
-      <w:r>
-        <w:rPr>
-          <w:rFonts w:ascii="Palatino Linotype" w:hAnsi="Palatino Linotype"/>
-        </w:rPr>
-        <w:t>_number</w:t>
+        <w:t>case_number</w:t>
       </w:r>
       <w:proofErr w:type="spellEnd"/>
       <w:r>
@@ -125,7 +111,6 @@
           <w:rFonts w:ascii="Palatino Linotype" w:hAnsi="Palatino Linotype"/>
         </w:rPr>
       </w:pPr>
-      <w:proofErr w:type="gramStart"/>
       <w:r>
         <w:rPr>
           <w:rFonts w:ascii="Palatino Linotype" w:hAnsi="Palatino Linotype"/>
@@ -137,14 +122,7 @@
         <w:rPr>
           <w:rFonts w:ascii="Palatino Linotype" w:hAnsi="Palatino Linotype"/>
         </w:rPr>
-        <w:t>defendant</w:t>
-      </w:r>
-      <w:proofErr w:type="gramEnd"/>
-      <w:r>
-        <w:rPr>
-          <w:rFonts w:ascii="Palatino Linotype" w:hAnsi="Palatino Linotype"/>
-        </w:rPr>
-        <w:t>.first_name</w:t>
+        <w:t>defendant.first_name</w:t>
       </w:r>
       <w:proofErr w:type="spellEnd"/>
       <w:r>
@@ -498,16 +476,7 @@
           <w:b/>
           <w:bCs/>
         </w:rPr>
-        <w:t xml:space="preserve"> </w:t>
-      </w:r>
-      <w:proofErr w:type="gramStart"/>
-      <w:r>
-        <w:rPr>
-          <w:rFonts w:ascii="Palatino Linotype" w:hAnsi="Palatino Linotype"/>
-          <w:b/>
-          <w:bCs/>
-        </w:rPr>
-        <w:t xml:space="preserve">{{ </w:t>
+        <w:t xml:space="preserve"> {{ </w:t>
       </w:r>
       <w:proofErr w:type="spellStart"/>
       <w:r>
@@ -518,7 +487,6 @@
         </w:rPr>
         <w:t>pretrial</w:t>
       </w:r>
-      <w:proofErr w:type="gramEnd"/>
       <w:r>
         <w:rPr>
           <w:rFonts w:ascii="Palatino Linotype" w:hAnsi="Palatino Linotype"/>
@@ -638,16 +606,7 @@
           <w:b/>
           <w:bCs/>
         </w:rPr>
-        <w:t xml:space="preserve"> </w:t>
-      </w:r>
-      <w:proofErr w:type="gramStart"/>
-      <w:r>
-        <w:rPr>
-          <w:rFonts w:ascii="Palatino Linotype" w:hAnsi="Palatino Linotype"/>
-          <w:b/>
-          <w:bCs/>
-        </w:rPr>
-        <w:t xml:space="preserve">{{ </w:t>
+        <w:t xml:space="preserve"> {{ </w:t>
       </w:r>
       <w:proofErr w:type="spellStart"/>
       <w:r>
@@ -656,16 +615,7 @@
           <w:b/>
           <w:bCs/>
         </w:rPr>
-        <w:t>final</w:t>
-      </w:r>
-      <w:proofErr w:type="gramEnd"/>
-      <w:r>
-        <w:rPr>
-          <w:rFonts w:ascii="Palatino Linotype" w:hAnsi="Palatino Linotype"/>
-          <w:b/>
-          <w:bCs/>
-        </w:rPr>
-        <w:t>_pretrial</w:t>
+        <w:t>final_pretrial</w:t>
       </w:r>
       <w:r>
         <w:rPr>
@@ -767,16 +717,7 @@
           <w:b/>
           <w:bCs/>
         </w:rPr>
-        <w:t xml:space="preserve">Jury Trial on </w:t>
-      </w:r>
-      <w:proofErr w:type="gramStart"/>
-      <w:r>
-        <w:rPr>
-          <w:rFonts w:ascii="Palatino Linotype" w:hAnsi="Palatino Linotype"/>
-          <w:b/>
-          <w:bCs/>
-        </w:rPr>
-        <w:t xml:space="preserve">{{ </w:t>
+        <w:t xml:space="preserve">Jury Trial on {{ </w:t>
       </w:r>
       <w:proofErr w:type="spellStart"/>
       <w:r>
@@ -785,16 +726,7 @@
           <w:b/>
           <w:bCs/>
         </w:rPr>
-        <w:t>jury</w:t>
-      </w:r>
-      <w:proofErr w:type="gramEnd"/>
-      <w:r>
-        <w:rPr>
-          <w:rFonts w:ascii="Palatino Linotype" w:hAnsi="Palatino Linotype"/>
-          <w:b/>
-          <w:bCs/>
-        </w:rPr>
-        <w:t>_</w:t>
+        <w:t>jury_</w:t>
       </w:r>
       <w:r>
         <w:rPr>
@@ -948,6 +880,19 @@
     </w:p>
     <w:p>
       <w:pPr>
+        <w:pStyle w:val="ListParagraph"/>
+        <w:ind w:left="0"/>
+        <w:jc w:val="both"/>
+        <w:rPr>
+          <w:rFonts w:ascii="Palatino Linotype" w:hAnsi="Palatino Linotype"/>
+        </w:rPr>
+      </w:pPr>
+    </w:p>
+    <w:p>
+      <w:pPr>
+        <w:pStyle w:val="ListParagraph"/>
+        <w:ind w:left="0"/>
+        <w:jc w:val="both"/>
         <w:rPr>
           <w:rFonts w:ascii="Palatino Linotype" w:hAnsi="Palatino Linotype"/>
         </w:rPr>
@@ -956,7 +901,7 @@
         <w:rPr>
           <w:noProof/>
         </w:rPr>
-        <w:pict w14:anchorId="5550CB2D">
+        <w:pict w14:anchorId="77CB5F29">
           <v:shapetype id="_x0000_t75" coordsize="21600,21600" o:spt="75" o:preferrelative="t" path="m@4@5l@4@11@9@11@9@5xe" filled="f" stroked="f">
             <v:stroke joinstyle="miter"/>
             <v:formulas>
@@ -976,15 +921,15 @@
             <v:path o:extrusionok="f" gradientshapeok="t" o:connecttype="rect"/>
             <o:lock v:ext="edit" aspectratio="t"/>
           </v:shapetype>
-          <v:shape id="Picture 2" o:spid="_x0000_s2054" type="#_x0000_t75" alt="A picture containing diagram&#10;&#10;Description automatically generated" style="position:absolute;margin-left:349.6pt;margin-top:564.15pt;width:190.25pt;height:61pt;z-index:-2;visibility:visible;mso-wrap-style:square;mso-width-percent:0;mso-height-percent:0;mso-wrap-distance-left:9pt;mso-wrap-distance-top:0;mso-wrap-distance-right:9pt;mso-wrap-distance-bottom:0;mso-position-horizontal:absolute;mso-position-horizontal-relative:text;mso-position-vertical:absolute;mso-position-vertical-relative:text;mso-width-percent:0;mso-height-percent:0;mso-width-relative:page;mso-height-relative:page">
-            <v:imagedata r:id="rId8" o:title="A picture containing diagram&#10;&#10;Description automatically generated"/>
+          <v:shape id="_x0000_s2056" type="#_x0000_t75" style="position:absolute;left:0;text-align:left;margin-left:257.65pt;margin-top:-24.8pt;width:96.15pt;height:64.1pt;z-index:-2;mso-position-horizontal-relative:text;mso-position-vertical-relative:text;mso-width-relative:page;mso-height-relative:page" wrapcoords="-134 0 -134 21398 21600 21398 21600 0 -134 0">
+            <v:imagedata r:id="rId8" o:title="JudgeFowler"/>
           </v:shape>
         </w:pict>
       </w:r>
     </w:p>
     <w:tbl>
       <w:tblPr>
-        <w:tblpPr w:leftFromText="180" w:rightFromText="180" w:vertAnchor="text" w:horzAnchor="page" w:tblpX="6559" w:tblpY="25"/>
+        <w:tblpPr w:leftFromText="180" w:rightFromText="180" w:vertAnchor="text" w:horzAnchor="margin" w:tblpXSpec="right" w:tblpY="47"/>
         <w:tblOverlap w:val="never"/>
         <w:tblW w:w="0" w:type="auto"/>
         <w:tblLook w:val="04A0" w:firstRow="1" w:lastRow="0" w:firstColumn="1" w:lastColumn="0" w:noHBand="0" w:noVBand="1"/>
@@ -992,56 +937,6 @@
       <w:tblGrid>
         <w:gridCol w:w="4617"/>
       </w:tblGrid>
-      <w:tr>
-        <w:trPr>
-          <w:trHeight w:val="474"/>
-        </w:trPr>
-        <w:tc>
-          <w:tcPr>
-            <w:tcW w:w="4617" w:type="dxa"/>
-            <w:tcBorders>
-              <w:bottom w:val="single" w:sz="4" w:space="0" w:color="auto"/>
-            </w:tcBorders>
-            <w:shd w:val="clear" w:color="auto" w:fill="auto"/>
-          </w:tcPr>
-          <w:p>
-            <w:pPr>
-              <w:widowControl w:val="0"/>
-              <w:tabs>
-                <w:tab w:val="left" w:pos="4590"/>
-                <w:tab w:val="right" w:pos="9360"/>
-              </w:tabs>
-              <w:spacing w:after="40"/>
-              <w:jc w:val="both"/>
-              <w:rPr>
-                <w:rFonts w:ascii="Segoe UI Emoji" w:eastAsia="Segoe UI Emoji" w:hAnsi="Segoe UI Emoji" w:cs="Segoe UI Emoji"/>
-                <w:color w:val="FFFFFF"/>
-                <w:sz w:val="24"/>
-                <w:szCs w:val="24"/>
-              </w:rPr>
-            </w:pPr>
-            <w:r>
-              <w:rPr>
-                <w:noProof/>
-              </w:rPr>
-              <w:pict w14:anchorId="471C8F6D">
-                <v:shape id="_x0000_s2055" type="#_x0000_t75" alt="A picture containing diagram&#10;&#10;Description automatically generated" style="position:absolute;left:0;text-align:left;margin-left:16.35pt;margin-top:-4.8pt;width:190.25pt;height:61pt;z-index:-1;visibility:visible;mso-wrap-style:square;mso-width-percent:0;mso-height-percent:0;mso-wrap-distance-left:9pt;mso-wrap-distance-top:0;mso-wrap-distance-right:9pt;mso-wrap-distance-bottom:0;mso-position-horizontal:absolute;mso-position-horizontal-relative:text;mso-position-vertical:absolute;mso-position-vertical-relative:text;mso-width-percent:0;mso-height-percent:0;mso-width-relative:page;mso-height-relative:page">
-                  <v:imagedata r:id="rId8" o:title="A picture containing diagram&#10;&#10;Description automatically generated"/>
-                </v:shape>
-              </w:pict>
-            </w:r>
-            <w:r>
-              <w:rPr>
-                <w:rFonts w:ascii="Segoe UI Emoji" w:eastAsia="Segoe UI Emoji" w:hAnsi="Segoe UI Emoji" w:cs="Segoe UI Emoji"/>
-                <w:color w:val="FFFFFF"/>
-                <w:sz w:val="24"/>
-                <w:szCs w:val="24"/>
-              </w:rPr>
-              <w:t>✍</w:t>
-            </w:r>
-          </w:p>
-        </w:tc>
-      </w:tr>
       <w:tr>
         <w:trPr>
           <w:trHeight w:val="482"/>
@@ -1067,9 +962,25 @@
             </w:pPr>
             <w:r>
               <w:rPr>
+                <w:noProof/>
+              </w:rPr>
+              <w:pict w14:anchorId="5BD4466F">
+                <v:shape id="Picture 2" o:spid="_x0000_s2057" type="#_x0000_t75" alt="A picture containing diagram&#10;&#10;Description automatically generated" style="position:absolute;margin-left:349.6pt;margin-top:564.15pt;width:190.25pt;height:61pt;z-index:-1;visibility:visible;mso-wrap-style:square;mso-width-percent:0;mso-height-percent:0;mso-wrap-distance-left:9pt;mso-wrap-distance-top:0;mso-wrap-distance-right:9pt;mso-wrap-distance-bottom:0;mso-position-horizontal:absolute;mso-position-horizontal-relative:text;mso-position-vertical:absolute;mso-position-vertical-relative:text;mso-width-percent:0;mso-height-percent:0;mso-width-relative:page;mso-height-relative:page">
+                  <v:imagedata r:id="rId9" o:title="A picture containing diagram&#10;&#10;Description automatically generated"/>
+                </v:shape>
+              </w:pict>
+            </w:r>
+            <w:r>
+              <w:rPr>
                 <w:rFonts w:ascii="Palatino Linotype" w:hAnsi="Palatino Linotype"/>
               </w:rPr>
-              <w:t>Judge Kyle E. Rohrer</w:t>
+              <w:t xml:space="preserve">Judge </w:t>
+            </w:r>
+            <w:r>
+              <w:rPr>
+                <w:rFonts w:ascii="Palatino Linotype" w:hAnsi="Palatino Linotype"/>
+              </w:rPr>
+              <w:t>Mark W. Fowler</w:t>
             </w:r>
             <w:r>
               <w:rPr>
@@ -1105,20 +1016,54 @@
     </w:p>
     <w:p>
       <w:pPr>
+        <w:pStyle w:val="ListParagraph"/>
+        <w:ind w:left="0"/>
+        <w:rPr>
+          <w:rFonts w:ascii="Palatino Linotype" w:hAnsi="Palatino Linotype"/>
+        </w:rPr>
+      </w:pPr>
+      <w:r>
+        <w:rPr>
+          <w:rFonts w:ascii="Palatino Linotype" w:hAnsi="Palatino Linotype"/>
+        </w:rPr>
+        <w:t xml:space="preserve">{% if </w:t>
+      </w:r>
+      <w:proofErr w:type="spellStart"/>
+      <w:r>
+        <w:rPr>
+          <w:rFonts w:ascii="Palatino Linotype" w:hAnsi="Palatino Linotype"/>
+        </w:rPr>
+        <w:t>dates_confirmed</w:t>
+      </w:r>
+      <w:proofErr w:type="spellEnd"/>
+      <w:r>
+        <w:rPr>
+          <w:rFonts w:ascii="Palatino Linotype" w:hAnsi="Palatino Linotype"/>
+        </w:rPr>
+        <w:t xml:space="preserve"> is true %}</w:t>
+      </w:r>
+      <w:r>
+        <w:rPr>
+          <w:rFonts w:ascii="Palatino Linotype" w:hAnsi="Palatino Linotype"/>
+          <w:b/>
+          <w:bCs/>
+        </w:rPr>
+        <w:t>Dates were Confirmed with Counsel.</w:t>
+      </w:r>
+      <w:r>
+        <w:rPr>
+          <w:rFonts w:ascii="Palatino Linotype" w:hAnsi="Palatino Linotype"/>
+        </w:rPr>
+        <w:t>{% endif %}</w:t>
+      </w:r>
+    </w:p>
+    <w:p>
+      <w:pPr>
         <w:rPr>
           <w:sz w:val="24"/>
           <w:szCs w:val="24"/>
         </w:rPr>
       </w:pPr>
-    </w:p>
-    <w:p>
-      <w:pPr>
-        <w:pStyle w:val="ListParagraph"/>
-        <w:ind w:left="0"/>
-        <w:rPr>
-          <w:rFonts w:ascii="Palatino Linotype" w:hAnsi="Palatino Linotype"/>
-        </w:rPr>
-      </w:pPr>
       <w:r>
         <w:rPr>
           <w:rFonts w:ascii="Palatino Linotype" w:hAnsi="Palatino Linotype"/>
@@ -1130,53 +1075,43 @@
         <w:rPr>
           <w:rFonts w:ascii="Palatino Linotype" w:hAnsi="Palatino Linotype"/>
         </w:rPr>
-        <w:t>dates_confirmed</w:t>
+        <w:t>interpreter_required</w:t>
       </w:r>
       <w:proofErr w:type="spellEnd"/>
       <w:r>
         <w:rPr>
           <w:rFonts w:ascii="Palatino Linotype" w:hAnsi="Palatino Linotype"/>
         </w:rPr>
-        <w:t xml:space="preserve"> is true </w:t>
-      </w:r>
-      <w:proofErr w:type="gramStart"/>
-      <w:r>
-        <w:rPr>
-          <w:rFonts w:ascii="Palatino Linotype" w:hAnsi="Palatino Linotype"/>
-        </w:rPr>
-        <w:t>%}</w:t>
-      </w:r>
-      <w:r>
-        <w:rPr>
-          <w:rFonts w:ascii="Palatino Linotype" w:hAnsi="Palatino Linotype"/>
-          <w:b/>
-          <w:bCs/>
-        </w:rPr>
-        <w:t>Dates</w:t>
-      </w:r>
-      <w:proofErr w:type="gramEnd"/>
-      <w:r>
-        <w:rPr>
-          <w:rFonts w:ascii="Palatino Linotype" w:hAnsi="Palatino Linotype"/>
-          <w:b/>
-          <w:bCs/>
-        </w:rPr>
-        <w:t xml:space="preserve"> were Confirmed with Counsel.</w:t>
-      </w:r>
-      <w:r>
-        <w:rPr>
-          <w:rFonts w:ascii="Palatino Linotype" w:hAnsi="Palatino Linotype"/>
-        </w:rPr>
-        <w:t xml:space="preserve">{% </w:t>
-      </w:r>
-      <w:proofErr w:type="gramStart"/>
-      <w:r>
-        <w:rPr>
-          <w:rFonts w:ascii="Palatino Linotype" w:hAnsi="Palatino Linotype"/>
-        </w:rPr>
-        <w:t>endif %}</w:t>
-      </w:r>
-      <w:proofErr w:type="gramEnd"/>
+        <w:t xml:space="preserve"> is true %}</w:t>
+      </w:r>
+      <w:r>
+        <w:rPr>
+          <w:rFonts w:ascii="Palatino Linotype" w:hAnsi="Palatino Linotype"/>
+          <w:b/>
+          <w:bCs/>
+        </w:rPr>
+        <w:t xml:space="preserve">Interpreter Required: </w:t>
+      </w:r>
+      <w:r>
+        <w:rPr>
+          <w:rFonts w:ascii="Palatino Linotype" w:hAnsi="Palatino Linotype"/>
+        </w:rPr>
+        <w:t xml:space="preserve">{{ </w:t>
+      </w:r>
+      <w:proofErr w:type="spellStart"/>
+      <w:r>
+        <w:rPr>
+          <w:rFonts w:ascii="Palatino Linotype" w:hAnsi="Palatino Linotype"/>
+        </w:rPr>
+        <w:t>interpreter_language</w:t>
+      </w:r>
+      <w:proofErr w:type="spellEnd"/>
+      <w:r>
+        <w:rPr>
+          <w:rFonts w:ascii="Palatino Linotype" w:hAnsi="Palatino Linotype"/>
+        </w:rPr>
+        <w:t xml:space="preserve"> }}{% endif%}</w:t>
+      </w:r>
     </w:p>
     <w:p>
       <w:pPr>
@@ -1185,86 +1120,14 @@
           <w:szCs w:val="24"/>
         </w:rPr>
       </w:pPr>
-      <w:r>
-        <w:rPr>
-          <w:rFonts w:ascii="Palatino Linotype" w:hAnsi="Palatino Linotype"/>
-        </w:rPr>
-        <w:t xml:space="preserve">{% if </w:t>
-      </w:r>
-      <w:proofErr w:type="spellStart"/>
-      <w:r>
-        <w:rPr>
-          <w:rFonts w:ascii="Palatino Linotype" w:hAnsi="Palatino Linotype"/>
-        </w:rPr>
-        <w:t>interpreter_required</w:t>
-      </w:r>
-      <w:proofErr w:type="spellEnd"/>
-      <w:r>
-        <w:rPr>
-          <w:rFonts w:ascii="Palatino Linotype" w:hAnsi="Palatino Linotype"/>
-        </w:rPr>
-        <w:t xml:space="preserve"> is true </w:t>
-      </w:r>
-      <w:proofErr w:type="gramStart"/>
-      <w:r>
-        <w:rPr>
-          <w:rFonts w:ascii="Palatino Linotype" w:hAnsi="Palatino Linotype"/>
-        </w:rPr>
-        <w:t>%}</w:t>
-      </w:r>
-      <w:r>
-        <w:rPr>
-          <w:rFonts w:ascii="Palatino Linotype" w:hAnsi="Palatino Linotype"/>
-          <w:b/>
-          <w:bCs/>
-        </w:rPr>
-        <w:t>Interpreter</w:t>
-      </w:r>
-      <w:proofErr w:type="gramEnd"/>
-      <w:r>
-        <w:rPr>
-          <w:rFonts w:ascii="Palatino Linotype" w:hAnsi="Palatino Linotype"/>
-          <w:b/>
-          <w:bCs/>
-        </w:rPr>
-        <w:t xml:space="preserve"> Required: </w:t>
-      </w:r>
-      <w:r>
-        <w:rPr>
-          <w:rFonts w:ascii="Palatino Linotype" w:hAnsi="Palatino Linotype"/>
-        </w:rPr>
-        <w:t xml:space="preserve">{{ </w:t>
-      </w:r>
-      <w:proofErr w:type="spellStart"/>
-      <w:r>
-        <w:rPr>
-          <w:rFonts w:ascii="Palatino Linotype" w:hAnsi="Palatino Linotype"/>
-        </w:rPr>
-        <w:t>interpreter_language</w:t>
-      </w:r>
-      <w:proofErr w:type="spellEnd"/>
-      <w:r>
-        <w:rPr>
-          <w:rFonts w:ascii="Palatino Linotype" w:hAnsi="Palatino Linotype"/>
-        </w:rPr>
-        <w:t xml:space="preserve"> }}{% endif%}</w:t>
-      </w:r>
-    </w:p>
-    <w:p>
-      <w:pPr>
-        <w:rPr>
-          <w:sz w:val="24"/>
-          <w:szCs w:val="24"/>
-        </w:rPr>
-      </w:pPr>
     </w:p>
     <w:sectPr>
-      <w:headerReference w:type="even" r:id="rId9"/>
-      <w:headerReference w:type="default" r:id="rId10"/>
-      <w:footerReference w:type="even" r:id="rId11"/>
-      <w:footerReference w:type="default" r:id="rId12"/>
-      <w:headerReference w:type="first" r:id="rId13"/>
-      <w:footerReference w:type="first" r:id="rId14"/>
+      <w:headerReference w:type="even" r:id="rId10"/>
+      <w:headerReference w:type="default" r:id="rId11"/>
+      <w:footerReference w:type="even" r:id="rId12"/>
+      <w:footerReference w:type="default" r:id="rId13"/>
+      <w:headerReference w:type="first" r:id="rId14"/>
+      <w:footerReference w:type="first" r:id="rId15"/>
       <w:type w:val="continuous"/>
       <w:pgSz w:w="12240" w:h="15840" w:code="1"/>
       <w:pgMar w:top="1440" w:right="1440" w:bottom="1440" w:left="1440" w:header="720" w:footer="0" w:gutter="0"/>
@@ -1372,34 +1235,16 @@
         <w:sz w:val="16"/>
         <w:szCs w:val="16"/>
       </w:rPr>
-      <w:t xml:space="preserve">Prosecutor’s Office: PS    OM     EM; Defendant’s Attorney/Public Defender’s Office: PS     OM     EM; </w:t>
-    </w:r>
-    <w:proofErr w:type="gramStart"/>
+      <w:t xml:space="preserve">Prosecutor’s Office: PS    OM     EM; Defendant’s Attorney/Public Defender’s Office: PS     OM     EM; {{ </w:t>
+    </w:r>
+    <w:proofErr w:type="spellStart"/>
     <w:r>
       <w:rPr>
         <w:rFonts w:ascii="Palatino Linotype" w:hAnsi="Palatino Linotype"/>
         <w:sz w:val="16"/>
         <w:szCs w:val="16"/>
       </w:rPr>
-      <w:t xml:space="preserve">{{ </w:t>
-    </w:r>
-    <w:proofErr w:type="spellStart"/>
-    <w:r>
-      <w:rPr>
-        <w:rFonts w:ascii="Palatino Linotype" w:hAnsi="Palatino Linotype"/>
-        <w:sz w:val="16"/>
-        <w:szCs w:val="16"/>
-      </w:rPr>
-      <w:t>defendant</w:t>
-    </w:r>
-    <w:proofErr w:type="gramEnd"/>
-    <w:r>
-      <w:rPr>
-        <w:rFonts w:ascii="Palatino Linotype" w:hAnsi="Palatino Linotype"/>
-        <w:sz w:val="16"/>
-        <w:szCs w:val="16"/>
-      </w:rPr>
-      <w:t>.first_name</w:t>
+      <w:t>defendant.first_name</w:t>
     </w:r>
     <w:proofErr w:type="spellEnd"/>
     <w:r>
@@ -1550,28 +1395,14 @@
       <w:rPr>
         <w:rFonts w:ascii="Palatino Linotype" w:hAnsi="Palatino Linotype"/>
       </w:rPr>
-      <w:t xml:space="preserve"> Scheduling Entry </w:t>
-    </w:r>
-    <w:proofErr w:type="gramStart"/>
-    <w:r>
-      <w:rPr>
-        <w:rFonts w:ascii="Palatino Linotype" w:hAnsi="Palatino Linotype"/>
-      </w:rPr>
-      <w:t xml:space="preserve">{{ </w:t>
+      <w:t xml:space="preserve"> Scheduling Entry {{ </w:t>
     </w:r>
     <w:proofErr w:type="spellStart"/>
     <w:r>
       <w:rPr>
         <w:rFonts w:ascii="Palatino Linotype" w:hAnsi="Palatino Linotype"/>
       </w:rPr>
-      <w:t>case</w:t>
-    </w:r>
-    <w:proofErr w:type="gramEnd"/>
-    <w:r>
-      <w:rPr>
-        <w:rFonts w:ascii="Palatino Linotype" w:hAnsi="Palatino Linotype"/>
-      </w:rPr>
-      <w:t>_number</w:t>
+      <w:t>case_number</w:t>
     </w:r>
     <w:proofErr w:type="spellEnd"/>
     <w:r>

</xml_diff>